<commit_message>
to cookies and upload
</commit_message>
<xml_diff>
--- a/4 - EFM et controles  2022_2023/Gestion des données/DBcc2 - exposés.docx
+++ b/4 - EFM et controles  2022_2023/Gestion des données/DBcc2 - exposés.docx
@@ -1,6 +1,6 @@
 
 <file path=word/document.xml><?xml version="1.0" encoding="utf-8"?>
-<w:document xmlns:wpc="http://schemas.microsoft.com/office/word/2010/wordprocessingCanvas" xmlns:cx="http://schemas.microsoft.com/office/drawing/2014/chartex" xmlns:cx1="http://schemas.microsoft.com/office/drawing/2015/9/8/chartex" xmlns:cx2="http://schemas.microsoft.com/office/drawing/2015/10/21/chartex" xmlns:cx3="http://schemas.microsoft.com/office/drawing/2016/5/9/chartex" xmlns:cx4="http://schemas.microsoft.com/office/drawing/2016/5/10/chartex" xmlns:cx5="http://schemas.microsoft.com/office/drawing/2016/5/11/chartex" xmlns:cx6="http://schemas.microsoft.com/office/drawing/2016/5/12/chartex" xmlns:cx7="http://schemas.microsoft.com/office/drawing/2016/5/13/chartex" xmlns:cx8="http://schemas.microsoft.com/office/drawing/2016/5/14/chartex" xmlns:mc="http://schemas.openxmlformats.org/markup-compatibility/2006" xmlns:aink="http://schemas.microsoft.com/office/drawing/2016/ink" xmlns:am3d="http://schemas.microsoft.com/office/drawing/2017/model3d" xmlns:o="urn:schemas-microsoft-com:office:office" xmlns:oel="http://schemas.microsoft.com/office/2019/extlst" xmlns:r="http://schemas.openxmlformats.org/officeDocument/2006/relationships" xmlns:m="http://schemas.openxmlformats.org/officeDocument/2006/math" xmlns:v="urn:schemas-microsoft-com:vml" xmlns:wp14="http://schemas.microsoft.com/office/word/2010/wordprocessingDrawing" xmlns:wp="http://schemas.openxmlformats.org/drawingml/2006/wordprocessingDrawing" xmlns:w10="urn:schemas-microsoft-com:office:word" xmlns:w="http://schemas.openxmlformats.org/wordprocessingml/2006/main" xmlns:w14="http://schemas.microsoft.com/office/word/2010/wordml" xmlns:w15="http://schemas.microsoft.com/office/word/2012/wordml" xmlns:w16cex="http://schemas.microsoft.com/office/word/2018/wordml/cex" xmlns:w16cid="http://schemas.microsoft.com/office/word/2016/wordml/cid" xmlns:w16="http://schemas.microsoft.com/office/word/2018/wordml" xmlns:w16sdtdh="http://schemas.microsoft.com/office/word/2020/wordml/sdtdatahash" xmlns:w16se="http://schemas.microsoft.com/office/word/2015/wordml/symex" xmlns:wpg="http://schemas.microsoft.com/office/word/2010/wordprocessingGroup" xmlns:wpi="http://schemas.microsoft.com/office/word/2010/wordprocessingInk" xmlns:wne="http://schemas.microsoft.com/office/word/2006/wordml" xmlns:wps="http://schemas.microsoft.com/office/word/2010/wordprocessingShape" mc:Ignorable="w14 w15 w16se w16cid w16 w16cex w16sdtdh wp14">
+<w:document xmlns:wpc="http://schemas.microsoft.com/office/word/2010/wordprocessingCanvas" xmlns:cx="http://schemas.microsoft.com/office/drawing/2014/chartex" xmlns:cx1="http://schemas.microsoft.com/office/drawing/2015/9/8/chartex" xmlns:cx2="http://schemas.microsoft.com/office/drawing/2015/10/21/chartex" xmlns:cx3="http://schemas.microsoft.com/office/drawing/2016/5/9/chartex" xmlns:cx4="http://schemas.microsoft.com/office/drawing/2016/5/10/chartex" xmlns:cx5="http://schemas.microsoft.com/office/drawing/2016/5/11/chartex" xmlns:cx6="http://schemas.microsoft.com/office/drawing/2016/5/12/chartex" xmlns:cx7="http://schemas.microsoft.com/office/drawing/2016/5/13/chartex" xmlns:cx8="http://schemas.microsoft.com/office/drawing/2016/5/14/chartex" xmlns:mc="http://schemas.openxmlformats.org/markup-compatibility/2006" xmlns:aink="http://schemas.microsoft.com/office/drawing/2016/ink" xmlns:am3d="http://schemas.microsoft.com/office/drawing/2017/model3d" xmlns:o="urn:schemas-microsoft-com:office:office" xmlns:r="http://schemas.openxmlformats.org/officeDocument/2006/relationships" xmlns:m="http://schemas.openxmlformats.org/officeDocument/2006/math" xmlns:v="urn:schemas-microsoft-com:vml" xmlns:wp14="http://schemas.microsoft.com/office/word/2010/wordprocessingDrawing" xmlns:wp="http://schemas.openxmlformats.org/drawingml/2006/wordprocessingDrawing" xmlns:w10="urn:schemas-microsoft-com:office:word" xmlns:w="http://schemas.openxmlformats.org/wordprocessingml/2006/main" xmlns:w14="http://schemas.microsoft.com/office/word/2010/wordml" xmlns:w15="http://schemas.microsoft.com/office/word/2012/wordml" xmlns:w16cex="http://schemas.microsoft.com/office/word/2018/wordml/cex" xmlns:w16cid="http://schemas.microsoft.com/office/word/2016/wordml/cid" xmlns:w16="http://schemas.microsoft.com/office/word/2018/wordml" xmlns:w16sdtdh="http://schemas.microsoft.com/office/word/2020/wordml/sdtdatahash" xmlns:w16se="http://schemas.microsoft.com/office/word/2015/wordml/symex" xmlns:wpg="http://schemas.microsoft.com/office/word/2010/wordprocessingGroup" xmlns:wpi="http://schemas.microsoft.com/office/word/2010/wordprocessingInk" xmlns:wne="http://schemas.microsoft.com/office/word/2006/wordml" xmlns:wps="http://schemas.microsoft.com/office/word/2010/wordprocessingShape" mc:Ignorable="w14 w15 w16se w16cid w16 w16cex w16sdtdh wp14">
   <w:body>
     <w:tbl>
       <w:tblPr>
@@ -66,10 +66,10 @@
                   <v:path o:extrusionok="f" gradientshapeok="t" o:connecttype="rect"/>
                   <o:lock v:ext="edit" aspectratio="t"/>
                 </v:shapetype>
-                <v:shape id="_x0000_i1025" type="#_x0000_t75" style="width:98.65pt;height:44.65pt" o:ole="">
+                <v:shape id="_x0000_i1025" type="#_x0000_t75" style="width:98.25pt;height:45pt" o:ole="">
                   <v:imagedata r:id="rId7" o:title=""/>
                 </v:shape>
-                <o:OLEObject Type="Embed" ProgID="MSPhotoEd.3" ShapeID="_x0000_i1025" DrawAspect="Content" ObjectID="_1736436189" r:id="rId8"/>
+                <o:OLEObject Type="Embed" ProgID="MSPhotoEd.3" ShapeID="_x0000_i1025" DrawAspect="Content" ObjectID="_1772431262" r:id="rId8"/>
               </w:object>
             </w:r>
           </w:p>
@@ -446,6 +446,24 @@
                 <w:bCs/>
                 <w:iCs/>
               </w:rPr>
+              <w:t>3</w:t>
+            </w:r>
+            <w:r>
+              <w:rPr>
+                <w:rFonts w:cstheme="minorHAnsi"/>
+                <w:b/>
+                <w:bCs/>
+                <w:iCs/>
+              </w:rPr>
+              <w:t>/20</w:t>
+            </w:r>
+            <w:r>
+              <w:rPr>
+                <w:rFonts w:cstheme="minorHAnsi"/>
+                <w:b/>
+                <w:bCs/>
+                <w:iCs/>
+              </w:rPr>
               <w:t>2</w:t>
             </w:r>
             <w:r>
@@ -455,25 +473,7 @@
                 <w:bCs/>
                 <w:iCs/>
               </w:rPr>
-              <w:t>/20</w:t>
-            </w:r>
-            <w:r>
-              <w:rPr>
-                <w:rFonts w:cstheme="minorHAnsi"/>
-                <w:b/>
-                <w:bCs/>
-                <w:iCs/>
-              </w:rPr>
               <w:t>2</w:t>
-            </w:r>
-            <w:r>
-              <w:rPr>
-                <w:rFonts w:cstheme="minorHAnsi"/>
-                <w:b/>
-                <w:bCs/>
-                <w:iCs/>
-              </w:rPr>
-              <w:t>3</w:t>
             </w:r>
           </w:p>
         </w:tc>
@@ -1039,7 +1039,7 @@
 </file>
 
 <file path=word/endnotes.xml><?xml version="1.0" encoding="utf-8"?>
-<w:endnotes xmlns:wpc="http://schemas.microsoft.com/office/word/2010/wordprocessingCanvas" xmlns:cx="http://schemas.microsoft.com/office/drawing/2014/chartex" xmlns:cx1="http://schemas.microsoft.com/office/drawing/2015/9/8/chartex" xmlns:cx2="http://schemas.microsoft.com/office/drawing/2015/10/21/chartex" xmlns:cx3="http://schemas.microsoft.com/office/drawing/2016/5/9/chartex" xmlns:cx4="http://schemas.microsoft.com/office/drawing/2016/5/10/chartex" xmlns:cx5="http://schemas.microsoft.com/office/drawing/2016/5/11/chartex" xmlns:cx6="http://schemas.microsoft.com/office/drawing/2016/5/12/chartex" xmlns:cx7="http://schemas.microsoft.com/office/drawing/2016/5/13/chartex" xmlns:cx8="http://schemas.microsoft.com/office/drawing/2016/5/14/chartex" xmlns:mc="http://schemas.openxmlformats.org/markup-compatibility/2006" xmlns:aink="http://schemas.microsoft.com/office/drawing/2016/ink" xmlns:am3d="http://schemas.microsoft.com/office/drawing/2017/model3d" xmlns:o="urn:schemas-microsoft-com:office:office" xmlns:oel="http://schemas.microsoft.com/office/2019/extlst" xmlns:r="http://schemas.openxmlformats.org/officeDocument/2006/relationships" xmlns:m="http://schemas.openxmlformats.org/officeDocument/2006/math" xmlns:v="urn:schemas-microsoft-com:vml" xmlns:wp14="http://schemas.microsoft.com/office/word/2010/wordprocessingDrawing" xmlns:wp="http://schemas.openxmlformats.org/drawingml/2006/wordprocessingDrawing" xmlns:w10="urn:schemas-microsoft-com:office:word" xmlns:w="http://schemas.openxmlformats.org/wordprocessingml/2006/main" xmlns:w14="http://schemas.microsoft.com/office/word/2010/wordml" xmlns:w15="http://schemas.microsoft.com/office/word/2012/wordml" xmlns:w16cex="http://schemas.microsoft.com/office/word/2018/wordml/cex" xmlns:w16cid="http://schemas.microsoft.com/office/word/2016/wordml/cid" xmlns:w16="http://schemas.microsoft.com/office/word/2018/wordml" xmlns:w16sdtdh="http://schemas.microsoft.com/office/word/2020/wordml/sdtdatahash" xmlns:w16se="http://schemas.microsoft.com/office/word/2015/wordml/symex" xmlns:wpg="http://schemas.microsoft.com/office/word/2010/wordprocessingGroup" xmlns:wpi="http://schemas.microsoft.com/office/word/2010/wordprocessingInk" xmlns:wne="http://schemas.microsoft.com/office/word/2006/wordml" xmlns:wps="http://schemas.microsoft.com/office/word/2010/wordprocessingShape" mc:Ignorable="w14 w15 w16se w16cid w16 w16cex w16sdtdh wp14">
+<w:endnotes xmlns:wpc="http://schemas.microsoft.com/office/word/2010/wordprocessingCanvas" xmlns:cx="http://schemas.microsoft.com/office/drawing/2014/chartex" xmlns:cx1="http://schemas.microsoft.com/office/drawing/2015/9/8/chartex" xmlns:cx2="http://schemas.microsoft.com/office/drawing/2015/10/21/chartex" xmlns:cx3="http://schemas.microsoft.com/office/drawing/2016/5/9/chartex" xmlns:cx4="http://schemas.microsoft.com/office/drawing/2016/5/10/chartex" xmlns:cx5="http://schemas.microsoft.com/office/drawing/2016/5/11/chartex" xmlns:cx6="http://schemas.microsoft.com/office/drawing/2016/5/12/chartex" xmlns:cx7="http://schemas.microsoft.com/office/drawing/2016/5/13/chartex" xmlns:cx8="http://schemas.microsoft.com/office/drawing/2016/5/14/chartex" xmlns:mc="http://schemas.openxmlformats.org/markup-compatibility/2006" xmlns:aink="http://schemas.microsoft.com/office/drawing/2016/ink" xmlns:am3d="http://schemas.microsoft.com/office/drawing/2017/model3d" xmlns:o="urn:schemas-microsoft-com:office:office" xmlns:r="http://schemas.openxmlformats.org/officeDocument/2006/relationships" xmlns:m="http://schemas.openxmlformats.org/officeDocument/2006/math" xmlns:v="urn:schemas-microsoft-com:vml" xmlns:wp14="http://schemas.microsoft.com/office/word/2010/wordprocessingDrawing" xmlns:wp="http://schemas.openxmlformats.org/drawingml/2006/wordprocessingDrawing" xmlns:w10="urn:schemas-microsoft-com:office:word" xmlns:w="http://schemas.openxmlformats.org/wordprocessingml/2006/main" xmlns:w14="http://schemas.microsoft.com/office/word/2010/wordml" xmlns:w15="http://schemas.microsoft.com/office/word/2012/wordml" xmlns:w16cex="http://schemas.microsoft.com/office/word/2018/wordml/cex" xmlns:w16cid="http://schemas.microsoft.com/office/word/2016/wordml/cid" xmlns:w16="http://schemas.microsoft.com/office/word/2018/wordml" xmlns:w16sdtdh="http://schemas.microsoft.com/office/word/2020/wordml/sdtdatahash" xmlns:w16se="http://schemas.microsoft.com/office/word/2015/wordml/symex" xmlns:wpg="http://schemas.microsoft.com/office/word/2010/wordprocessingGroup" xmlns:wpi="http://schemas.microsoft.com/office/word/2010/wordprocessingInk" xmlns:wne="http://schemas.microsoft.com/office/word/2006/wordml" xmlns:wps="http://schemas.microsoft.com/office/word/2010/wordprocessingShape" mc:Ignorable="w14 w15 w16se w16cid w16 w16cex w16sdtdh wp14">
   <w:endnote w:type="separator" w:id="-1">
     <w:p>
       <w:pPr>
@@ -1064,7 +1064,7 @@
 </file>
 
 <file path=word/footer1.xml><?xml version="1.0" encoding="utf-8"?>
-<w:ftr xmlns:wpc="http://schemas.microsoft.com/office/word/2010/wordprocessingCanvas" xmlns:cx="http://schemas.microsoft.com/office/drawing/2014/chartex" xmlns:cx1="http://schemas.microsoft.com/office/drawing/2015/9/8/chartex" xmlns:cx2="http://schemas.microsoft.com/office/drawing/2015/10/21/chartex" xmlns:cx3="http://schemas.microsoft.com/office/drawing/2016/5/9/chartex" xmlns:cx4="http://schemas.microsoft.com/office/drawing/2016/5/10/chartex" xmlns:cx5="http://schemas.microsoft.com/office/drawing/2016/5/11/chartex" xmlns:cx6="http://schemas.microsoft.com/office/drawing/2016/5/12/chartex" xmlns:cx7="http://schemas.microsoft.com/office/drawing/2016/5/13/chartex" xmlns:cx8="http://schemas.microsoft.com/office/drawing/2016/5/14/chartex" xmlns:mc="http://schemas.openxmlformats.org/markup-compatibility/2006" xmlns:aink="http://schemas.microsoft.com/office/drawing/2016/ink" xmlns:am3d="http://schemas.microsoft.com/office/drawing/2017/model3d" xmlns:o="urn:schemas-microsoft-com:office:office" xmlns:oel="http://schemas.microsoft.com/office/2019/extlst" xmlns:r="http://schemas.openxmlformats.org/officeDocument/2006/relationships" xmlns:m="http://schemas.openxmlformats.org/officeDocument/2006/math" xmlns:v="urn:schemas-microsoft-com:vml" xmlns:wp14="http://schemas.microsoft.com/office/word/2010/wordprocessingDrawing" xmlns:wp="http://schemas.openxmlformats.org/drawingml/2006/wordprocessingDrawing" xmlns:w10="urn:schemas-microsoft-com:office:word" xmlns:w="http://schemas.openxmlformats.org/wordprocessingml/2006/main" xmlns:w14="http://schemas.microsoft.com/office/word/2010/wordml" xmlns:w15="http://schemas.microsoft.com/office/word/2012/wordml" xmlns:w16cex="http://schemas.microsoft.com/office/word/2018/wordml/cex" xmlns:w16cid="http://schemas.microsoft.com/office/word/2016/wordml/cid" xmlns:w16="http://schemas.microsoft.com/office/word/2018/wordml" xmlns:w16sdtdh="http://schemas.microsoft.com/office/word/2020/wordml/sdtdatahash" xmlns:w16se="http://schemas.microsoft.com/office/word/2015/wordml/symex" xmlns:wpg="http://schemas.microsoft.com/office/word/2010/wordprocessingGroup" xmlns:wpi="http://schemas.microsoft.com/office/word/2010/wordprocessingInk" xmlns:wne="http://schemas.microsoft.com/office/word/2006/wordml" xmlns:wps="http://schemas.microsoft.com/office/word/2010/wordprocessingShape" mc:Ignorable="w14 w15 w16se w16cid w16 w16cex w16sdtdh wp14">
+<w:ftr xmlns:wpc="http://schemas.microsoft.com/office/word/2010/wordprocessingCanvas" xmlns:cx="http://schemas.microsoft.com/office/drawing/2014/chartex" xmlns:cx1="http://schemas.microsoft.com/office/drawing/2015/9/8/chartex" xmlns:cx2="http://schemas.microsoft.com/office/drawing/2015/10/21/chartex" xmlns:cx3="http://schemas.microsoft.com/office/drawing/2016/5/9/chartex" xmlns:cx4="http://schemas.microsoft.com/office/drawing/2016/5/10/chartex" xmlns:cx5="http://schemas.microsoft.com/office/drawing/2016/5/11/chartex" xmlns:cx6="http://schemas.microsoft.com/office/drawing/2016/5/12/chartex" xmlns:cx7="http://schemas.microsoft.com/office/drawing/2016/5/13/chartex" xmlns:cx8="http://schemas.microsoft.com/office/drawing/2016/5/14/chartex" xmlns:mc="http://schemas.openxmlformats.org/markup-compatibility/2006" xmlns:aink="http://schemas.microsoft.com/office/drawing/2016/ink" xmlns:am3d="http://schemas.microsoft.com/office/drawing/2017/model3d" xmlns:o="urn:schemas-microsoft-com:office:office" xmlns:r="http://schemas.openxmlformats.org/officeDocument/2006/relationships" xmlns:m="http://schemas.openxmlformats.org/officeDocument/2006/math" xmlns:v="urn:schemas-microsoft-com:vml" xmlns:wp14="http://schemas.microsoft.com/office/word/2010/wordprocessingDrawing" xmlns:wp="http://schemas.openxmlformats.org/drawingml/2006/wordprocessingDrawing" xmlns:w10="urn:schemas-microsoft-com:office:word" xmlns:w="http://schemas.openxmlformats.org/wordprocessingml/2006/main" xmlns:w14="http://schemas.microsoft.com/office/word/2010/wordml" xmlns:w15="http://schemas.microsoft.com/office/word/2012/wordml" xmlns:w16cex="http://schemas.microsoft.com/office/word/2018/wordml/cex" xmlns:w16cid="http://schemas.microsoft.com/office/word/2016/wordml/cid" xmlns:w16="http://schemas.microsoft.com/office/word/2018/wordml" xmlns:w16sdtdh="http://schemas.microsoft.com/office/word/2020/wordml/sdtdatahash" xmlns:w16se="http://schemas.microsoft.com/office/word/2015/wordml/symex" xmlns:wpg="http://schemas.microsoft.com/office/word/2010/wordprocessingGroup" xmlns:wpi="http://schemas.microsoft.com/office/word/2010/wordprocessingInk" xmlns:wne="http://schemas.microsoft.com/office/word/2006/wordml" xmlns:wps="http://schemas.microsoft.com/office/word/2010/wordprocessingShape" mc:Ignorable="w14 w15 w16se w16cid w16 w16cex w16sdtdh wp14">
   <w:sdt>
     <w:sdtPr>
       <w:id w:val="271362589"/>
@@ -1073,6 +1073,7 @@
         <w:docPartUnique/>
       </w:docPartObj>
     </w:sdtPr>
+    <w:sdtEndPr/>
     <w:sdtContent>
       <w:p>
         <w:pPr>
@@ -1109,7 +1110,7 @@
 </file>
 
 <file path=word/footnotes.xml><?xml version="1.0" encoding="utf-8"?>
-<w:footnotes xmlns:wpc="http://schemas.microsoft.com/office/word/2010/wordprocessingCanvas" xmlns:cx="http://schemas.microsoft.com/office/drawing/2014/chartex" xmlns:cx1="http://schemas.microsoft.com/office/drawing/2015/9/8/chartex" xmlns:cx2="http://schemas.microsoft.com/office/drawing/2015/10/21/chartex" xmlns:cx3="http://schemas.microsoft.com/office/drawing/2016/5/9/chartex" xmlns:cx4="http://schemas.microsoft.com/office/drawing/2016/5/10/chartex" xmlns:cx5="http://schemas.microsoft.com/office/drawing/2016/5/11/chartex" xmlns:cx6="http://schemas.microsoft.com/office/drawing/2016/5/12/chartex" xmlns:cx7="http://schemas.microsoft.com/office/drawing/2016/5/13/chartex" xmlns:cx8="http://schemas.microsoft.com/office/drawing/2016/5/14/chartex" xmlns:mc="http://schemas.openxmlformats.org/markup-compatibility/2006" xmlns:aink="http://schemas.microsoft.com/office/drawing/2016/ink" xmlns:am3d="http://schemas.microsoft.com/office/drawing/2017/model3d" xmlns:o="urn:schemas-microsoft-com:office:office" xmlns:oel="http://schemas.microsoft.com/office/2019/extlst" xmlns:r="http://schemas.openxmlformats.org/officeDocument/2006/relationships" xmlns:m="http://schemas.openxmlformats.org/officeDocument/2006/math" xmlns:v="urn:schemas-microsoft-com:vml" xmlns:wp14="http://schemas.microsoft.com/office/word/2010/wordprocessingDrawing" xmlns:wp="http://schemas.openxmlformats.org/drawingml/2006/wordprocessingDrawing" xmlns:w10="urn:schemas-microsoft-com:office:word" xmlns:w="http://schemas.openxmlformats.org/wordprocessingml/2006/main" xmlns:w14="http://schemas.microsoft.com/office/word/2010/wordml" xmlns:w15="http://schemas.microsoft.com/office/word/2012/wordml" xmlns:w16cex="http://schemas.microsoft.com/office/word/2018/wordml/cex" xmlns:w16cid="http://schemas.microsoft.com/office/word/2016/wordml/cid" xmlns:w16="http://schemas.microsoft.com/office/word/2018/wordml" xmlns:w16sdtdh="http://schemas.microsoft.com/office/word/2020/wordml/sdtdatahash" xmlns:w16se="http://schemas.microsoft.com/office/word/2015/wordml/symex" xmlns:wpg="http://schemas.microsoft.com/office/word/2010/wordprocessingGroup" xmlns:wpi="http://schemas.microsoft.com/office/word/2010/wordprocessingInk" xmlns:wne="http://schemas.microsoft.com/office/word/2006/wordml" xmlns:wps="http://schemas.microsoft.com/office/word/2010/wordprocessingShape" mc:Ignorable="w14 w15 w16se w16cid w16 w16cex w16sdtdh wp14">
+<w:footnotes xmlns:wpc="http://schemas.microsoft.com/office/word/2010/wordprocessingCanvas" xmlns:cx="http://schemas.microsoft.com/office/drawing/2014/chartex" xmlns:cx1="http://schemas.microsoft.com/office/drawing/2015/9/8/chartex" xmlns:cx2="http://schemas.microsoft.com/office/drawing/2015/10/21/chartex" xmlns:cx3="http://schemas.microsoft.com/office/drawing/2016/5/9/chartex" xmlns:cx4="http://schemas.microsoft.com/office/drawing/2016/5/10/chartex" xmlns:cx5="http://schemas.microsoft.com/office/drawing/2016/5/11/chartex" xmlns:cx6="http://schemas.microsoft.com/office/drawing/2016/5/12/chartex" xmlns:cx7="http://schemas.microsoft.com/office/drawing/2016/5/13/chartex" xmlns:cx8="http://schemas.microsoft.com/office/drawing/2016/5/14/chartex" xmlns:mc="http://schemas.openxmlformats.org/markup-compatibility/2006" xmlns:aink="http://schemas.microsoft.com/office/drawing/2016/ink" xmlns:am3d="http://schemas.microsoft.com/office/drawing/2017/model3d" xmlns:o="urn:schemas-microsoft-com:office:office" xmlns:r="http://schemas.openxmlformats.org/officeDocument/2006/relationships" xmlns:m="http://schemas.openxmlformats.org/officeDocument/2006/math" xmlns:v="urn:schemas-microsoft-com:vml" xmlns:wp14="http://schemas.microsoft.com/office/word/2010/wordprocessingDrawing" xmlns:wp="http://schemas.openxmlformats.org/drawingml/2006/wordprocessingDrawing" xmlns:w10="urn:schemas-microsoft-com:office:word" xmlns:w="http://schemas.openxmlformats.org/wordprocessingml/2006/main" xmlns:w14="http://schemas.microsoft.com/office/word/2010/wordml" xmlns:w15="http://schemas.microsoft.com/office/word/2012/wordml" xmlns:w16cex="http://schemas.microsoft.com/office/word/2018/wordml/cex" xmlns:w16cid="http://schemas.microsoft.com/office/word/2016/wordml/cid" xmlns:w16="http://schemas.microsoft.com/office/word/2018/wordml" xmlns:w16sdtdh="http://schemas.microsoft.com/office/word/2020/wordml/sdtdatahash" xmlns:w16se="http://schemas.microsoft.com/office/word/2015/wordml/symex" xmlns:wpg="http://schemas.microsoft.com/office/word/2010/wordprocessingGroup" xmlns:wpi="http://schemas.microsoft.com/office/word/2010/wordprocessingInk" xmlns:wne="http://schemas.microsoft.com/office/word/2006/wordml" xmlns:wps="http://schemas.microsoft.com/office/word/2010/wordprocessingShape" mc:Ignorable="w14 w15 w16se w16cid w16 w16cex w16sdtdh wp14">
   <w:footnote w:type="separator" w:id="-1">
     <w:p>
       <w:pPr>
@@ -1134,7 +1135,7 @@
 </file>
 
 <file path=word/numbering.xml><?xml version="1.0" encoding="utf-8"?>
-<w:numbering xmlns:wpc="http://schemas.microsoft.com/office/word/2010/wordprocessingCanvas" xmlns:cx="http://schemas.microsoft.com/office/drawing/2014/chartex" xmlns:cx1="http://schemas.microsoft.com/office/drawing/2015/9/8/chartex" xmlns:cx2="http://schemas.microsoft.com/office/drawing/2015/10/21/chartex" xmlns:cx3="http://schemas.microsoft.com/office/drawing/2016/5/9/chartex" xmlns:cx4="http://schemas.microsoft.com/office/drawing/2016/5/10/chartex" xmlns:cx5="http://schemas.microsoft.com/office/drawing/2016/5/11/chartex" xmlns:cx6="http://schemas.microsoft.com/office/drawing/2016/5/12/chartex" xmlns:cx7="http://schemas.microsoft.com/office/drawing/2016/5/13/chartex" xmlns:cx8="http://schemas.microsoft.com/office/drawing/2016/5/14/chartex" xmlns:mc="http://schemas.openxmlformats.org/markup-compatibility/2006" xmlns:aink="http://schemas.microsoft.com/office/drawing/2016/ink" xmlns:am3d="http://schemas.microsoft.com/office/drawing/2017/model3d" xmlns:o="urn:schemas-microsoft-com:office:office" xmlns:oel="http://schemas.microsoft.com/office/2019/extlst" xmlns:r="http://schemas.openxmlformats.org/officeDocument/2006/relationships" xmlns:m="http://schemas.openxmlformats.org/officeDocument/2006/math" xmlns:v="urn:schemas-microsoft-com:vml" xmlns:wp14="http://schemas.microsoft.com/office/word/2010/wordprocessingDrawing" xmlns:wp="http://schemas.openxmlformats.org/drawingml/2006/wordprocessingDrawing" xmlns:w10="urn:schemas-microsoft-com:office:word" xmlns:w="http://schemas.openxmlformats.org/wordprocessingml/2006/main" xmlns:w14="http://schemas.microsoft.com/office/word/2010/wordml" xmlns:w15="http://schemas.microsoft.com/office/word/2012/wordml" xmlns:w16cex="http://schemas.microsoft.com/office/word/2018/wordml/cex" xmlns:w16cid="http://schemas.microsoft.com/office/word/2016/wordml/cid" xmlns:w16="http://schemas.microsoft.com/office/word/2018/wordml" xmlns:w16sdtdh="http://schemas.microsoft.com/office/word/2020/wordml/sdtdatahash" xmlns:w16se="http://schemas.microsoft.com/office/word/2015/wordml/symex" xmlns:wpg="http://schemas.microsoft.com/office/word/2010/wordprocessingGroup" xmlns:wpi="http://schemas.microsoft.com/office/word/2010/wordprocessingInk" xmlns:wne="http://schemas.microsoft.com/office/word/2006/wordml" xmlns:wps="http://schemas.microsoft.com/office/word/2010/wordprocessingShape" mc:Ignorable="w14 w15 w16se w16cid w16 w16cex w16sdtdh wp14">
+<w:numbering xmlns:wpc="http://schemas.microsoft.com/office/word/2010/wordprocessingCanvas" xmlns:cx="http://schemas.microsoft.com/office/drawing/2014/chartex" xmlns:cx1="http://schemas.microsoft.com/office/drawing/2015/9/8/chartex" xmlns:cx2="http://schemas.microsoft.com/office/drawing/2015/10/21/chartex" xmlns:cx3="http://schemas.microsoft.com/office/drawing/2016/5/9/chartex" xmlns:cx4="http://schemas.microsoft.com/office/drawing/2016/5/10/chartex" xmlns:cx5="http://schemas.microsoft.com/office/drawing/2016/5/11/chartex" xmlns:cx6="http://schemas.microsoft.com/office/drawing/2016/5/12/chartex" xmlns:cx7="http://schemas.microsoft.com/office/drawing/2016/5/13/chartex" xmlns:cx8="http://schemas.microsoft.com/office/drawing/2016/5/14/chartex" xmlns:mc="http://schemas.openxmlformats.org/markup-compatibility/2006" xmlns:aink="http://schemas.microsoft.com/office/drawing/2016/ink" xmlns:am3d="http://schemas.microsoft.com/office/drawing/2017/model3d" xmlns:o="urn:schemas-microsoft-com:office:office" xmlns:r="http://schemas.openxmlformats.org/officeDocument/2006/relationships" xmlns:m="http://schemas.openxmlformats.org/officeDocument/2006/math" xmlns:v="urn:schemas-microsoft-com:vml" xmlns:wp14="http://schemas.microsoft.com/office/word/2010/wordprocessingDrawing" xmlns:wp="http://schemas.openxmlformats.org/drawingml/2006/wordprocessingDrawing" xmlns:w10="urn:schemas-microsoft-com:office:word" xmlns:w="http://schemas.openxmlformats.org/wordprocessingml/2006/main" xmlns:w14="http://schemas.microsoft.com/office/word/2010/wordml" xmlns:w15="http://schemas.microsoft.com/office/word/2012/wordml" xmlns:w16cex="http://schemas.microsoft.com/office/word/2018/wordml/cex" xmlns:w16cid="http://schemas.microsoft.com/office/word/2016/wordml/cid" xmlns:w16="http://schemas.microsoft.com/office/word/2018/wordml" xmlns:w16sdtdh="http://schemas.microsoft.com/office/word/2020/wordml/sdtdatahash" xmlns:w16se="http://schemas.microsoft.com/office/word/2015/wordml/symex" xmlns:wpg="http://schemas.microsoft.com/office/word/2010/wordprocessingGroup" xmlns:wpi="http://schemas.microsoft.com/office/word/2010/wordprocessingInk" xmlns:wne="http://schemas.microsoft.com/office/word/2006/wordml" xmlns:wps="http://schemas.microsoft.com/office/word/2010/wordprocessingShape" mc:Ignorable="w14 w15 w16se w16cid w16 w16cex w16sdtdh wp14">
   <w:abstractNum w:abstractNumId="0" w15:restartNumberingAfterBreak="0">
     <w:nsid w:val="133F0153"/>
     <w:multiLevelType w:val="hybridMultilevel"/>
@@ -2318,43 +2319,43 @@
       </w:pPr>
     </w:lvl>
   </w:abstractNum>
-  <w:num w:numId="1" w16cid:durableId="828132999">
+  <w:num w:numId="1">
     <w:abstractNumId w:val="11"/>
   </w:num>
-  <w:num w:numId="2" w16cid:durableId="180894907">
+  <w:num w:numId="2">
     <w:abstractNumId w:val="10"/>
   </w:num>
-  <w:num w:numId="3" w16cid:durableId="1346175209">
+  <w:num w:numId="3">
     <w:abstractNumId w:val="12"/>
   </w:num>
-  <w:num w:numId="4" w16cid:durableId="493647316">
+  <w:num w:numId="4">
     <w:abstractNumId w:val="0"/>
   </w:num>
-  <w:num w:numId="5" w16cid:durableId="1631858292">
+  <w:num w:numId="5">
     <w:abstractNumId w:val="5"/>
   </w:num>
-  <w:num w:numId="6" w16cid:durableId="486554228">
+  <w:num w:numId="6">
     <w:abstractNumId w:val="6"/>
   </w:num>
-  <w:num w:numId="7" w16cid:durableId="2072970033">
+  <w:num w:numId="7">
     <w:abstractNumId w:val="2"/>
   </w:num>
-  <w:num w:numId="8" w16cid:durableId="791509955">
+  <w:num w:numId="8">
     <w:abstractNumId w:val="7"/>
   </w:num>
-  <w:num w:numId="9" w16cid:durableId="919825326">
+  <w:num w:numId="9">
     <w:abstractNumId w:val="3"/>
   </w:num>
-  <w:num w:numId="10" w16cid:durableId="1385518639">
+  <w:num w:numId="10">
     <w:abstractNumId w:val="8"/>
   </w:num>
-  <w:num w:numId="11" w16cid:durableId="1662806638">
+  <w:num w:numId="11">
     <w:abstractNumId w:val="4"/>
   </w:num>
-  <w:num w:numId="12" w16cid:durableId="720447804">
+  <w:num w:numId="12">
     <w:abstractNumId w:val="1"/>
   </w:num>
-  <w:num w:numId="13" w16cid:durableId="216094444">
+  <w:num w:numId="13">
     <w:abstractNumId w:val="9"/>
   </w:num>
 </w:numbering>

</xml_diff>